<commit_message>
changes to raw User Manual/Real Time Memory Editor Development.docx
</commit_message>
<xml_diff>
--- a/PeekPoker/User Manual/Real Time Memory Editor Development.docx
+++ b/PeekPoker/User Manual/Real Time Memory Editor Development.docx
@@ -3305,7 +3305,7 @@
           <v:shape id="_x0000_i1025" type="#_x0000_t75" style="width:483pt;height:507pt" o:ole="">
             <v:imagedata r:id="rId13" o:title=""/>
           </v:shape>
-          <o:OLEObject Type="Embed" ProgID="Word.OpenDocumentText.12" ShapeID="_x0000_i1025" DrawAspect="Content" ObjectID="_1421942339" r:id="rId14"/>
+          <o:OLEObject Type="Embed" ProgID="Word.OpenDocumentText.12" ShapeID="_x0000_i1025" DrawAspect="Content" ObjectID="_1423136707" r:id="rId14"/>
         </w:object>
       </w:r>
     </w:p>
@@ -25892,7 +25892,10 @@
           <w:numId w:val="2"/>
         </w:numPr>
         <w:rPr>
-          <w:rFonts w:ascii="Segoe UI" w:hAnsi="Segoe UI" w:cs="Segoe UI"/>
+          <w:rStyle w:val="Hyperlink"/>
+          <w:rFonts w:ascii="Segoe UI" w:hAnsi="Segoe UI" w:cs="Segoe UI"/>
+          <w:color w:val="auto"/>
+          <w:u w:val="none"/>
         </w:rPr>
       </w:pPr>
       <w:hyperlink r:id="rId17" w:history="1">
@@ -25907,13 +25910,37 @@
     </w:p>
     <w:p>
       <w:pPr>
-        <w:ind w:left="720"/>
-        <w:rPr>
-          <w:rFonts w:ascii="Segoe UI" w:hAnsi="Segoe UI" w:cs="Segoe UI"/>
-        </w:rPr>
-      </w:pPr>
+        <w:pStyle w:val="ListParagraph"/>
+        <w:numPr>
+          <w:ilvl w:val="0"/>
+          <w:numId w:val="2"/>
+        </w:numPr>
+        <w:rPr>
+          <w:rStyle w:val="Hyperlink"/>
+          <w:rFonts w:ascii="Segoe UI" w:hAnsi="Segoe UI" w:cs="Segoe UI"/>
+          <w:color w:val="auto"/>
+          <w:u w:val="none"/>
+        </w:rPr>
+      </w:pPr>
+      <w:hyperlink r:id="rId18" w:history="1">
+        <w:r>
+          <w:rPr>
+            <w:rStyle w:val="Hyperlink"/>
+            <w:rFonts w:ascii="Segoe UI" w:hAnsi="Segoe UI" w:cs="Segoe UI"/>
+          </w:rPr>
+          <w:t>http://code.google.com/p/peek-poker/</w:t>
+        </w:r>
+      </w:hyperlink>
       <w:bookmarkStart w:id="18" w:name="_GoBack"/>
       <w:bookmarkEnd w:id="18"/>
+    </w:p>
+    <w:p>
+      <w:pPr>
+        <w:ind w:left="720"/>
+        <w:rPr>
+          <w:rFonts w:ascii="Segoe UI" w:hAnsi="Segoe UI" w:cs="Segoe UI"/>
+        </w:rPr>
+      </w:pPr>
     </w:p>
     <w:p>
       <w:pPr>
@@ -26082,16 +26109,7 @@
           <w:sz w:val="24"/>
           <w:szCs w:val="24"/>
         </w:rPr>
-        <w:t>F</w:t>
-      </w:r>
-      <w:r>
-        <w:rPr>
-          <w:rFonts w:ascii="Segoe UI" w:eastAsia="TimesNewRomanPSMT" w:hAnsi="Segoe UI" w:cs="Segoe UI"/>
-          <w:color w:val="000000" w:themeColor="text1"/>
-          <w:sz w:val="24"/>
-          <w:szCs w:val="24"/>
-        </w:rPr>
-        <w:t>airchild</w:t>
+        <w:t>Fairchild</w:t>
       </w:r>
     </w:p>
     <w:p>
@@ -26120,16 +26138,7 @@
           <w:sz w:val="24"/>
           <w:szCs w:val="24"/>
         </w:rPr>
-        <w:t>F</w:t>
-      </w:r>
-      <w:r>
-        <w:rPr>
-          <w:rFonts w:ascii="Segoe UI" w:eastAsia="TimesNewRomanPSMT" w:hAnsi="Segoe UI" w:cs="Segoe UI"/>
-          <w:color w:val="000000" w:themeColor="text1"/>
-          <w:sz w:val="24"/>
-          <w:szCs w:val="24"/>
-        </w:rPr>
-        <w:t>eudalnate</w:t>
+        <w:t>Feudalnate</w:t>
       </w:r>
       <w:proofErr w:type="spellEnd"/>
     </w:p>
@@ -26275,16 +26284,7 @@
           <w:sz w:val="24"/>
           <w:szCs w:val="24"/>
         </w:rPr>
-        <w:t>N</w:t>
-      </w:r>
-      <w:r>
-        <w:rPr>
-          <w:rFonts w:ascii="Segoe UI" w:eastAsia="TimesNewRomanPSMT" w:hAnsi="Segoe UI" w:cs="Segoe UI"/>
-          <w:color w:val="000000" w:themeColor="text1"/>
-          <w:sz w:val="24"/>
-          <w:szCs w:val="24"/>
-        </w:rPr>
-        <w:t>ateleroux</w:t>
+        <w:t>Nateleroux</w:t>
       </w:r>
       <w:proofErr w:type="spellEnd"/>
     </w:p>
@@ -26339,8 +26339,20 @@
           <w:sz w:val="24"/>
           <w:szCs w:val="24"/>
         </w:rPr>
-        <w:t>R</w:t>
-      </w:r>
+        <w:t>Renegade</w:t>
+      </w:r>
+    </w:p>
+    <w:p>
+      <w:pPr>
+        <w:pStyle w:val="ListParagraph"/>
+        <w:ind w:left="360"/>
+        <w:rPr>
+          <w:rFonts w:ascii="Segoe UI" w:hAnsi="Segoe UI" w:cs="Segoe UI"/>
+          <w:color w:val="000000" w:themeColor="text1"/>
+          <w:sz w:val="24"/>
+          <w:szCs w:val="24"/>
+        </w:rPr>
+      </w:pPr>
       <w:r>
         <w:rPr>
           <w:rFonts w:ascii="Segoe UI" w:eastAsia="TimesNewRomanPSMT" w:hAnsi="Segoe UI" w:cs="Segoe UI"/>
@@ -26348,33 +26360,12 @@
           <w:sz w:val="24"/>
           <w:szCs w:val="24"/>
         </w:rPr>
-        <w:t>enegade</w:t>
-      </w:r>
-    </w:p>
-    <w:p>
-      <w:pPr>
-        <w:pStyle w:val="ListParagraph"/>
-        <w:ind w:left="360"/>
-        <w:rPr>
-          <w:rFonts w:ascii="Segoe UI" w:hAnsi="Segoe UI" w:cs="Segoe UI"/>
-          <w:color w:val="000000" w:themeColor="text1"/>
-          <w:sz w:val="24"/>
-          <w:szCs w:val="24"/>
-        </w:rPr>
-      </w:pPr>
-      <w:r>
-        <w:rPr>
-          <w:rFonts w:ascii="Segoe UI" w:eastAsia="TimesNewRomanPSMT" w:hAnsi="Segoe UI" w:cs="Segoe UI"/>
-          <w:color w:val="000000" w:themeColor="text1"/>
-          <w:sz w:val="24"/>
-          <w:szCs w:val="24"/>
-        </w:rPr>
         <w:t>Everyone else I cannot remember at this time!</w:t>
       </w:r>
     </w:p>
     <w:p/>
     <w:sectPr>
-      <w:footerReference w:type="default" r:id="rId18"/>
+      <w:footerReference w:type="default" r:id="rId19"/>
       <w:pgSz w:w="11906" w:h="16838"/>
       <w:pgMar w:top="1440" w:right="1440" w:bottom="1440" w:left="1440" w:header="708" w:footer="708" w:gutter="0"/>
       <w:pgNumType w:start="0"/>
@@ -29494,7 +29485,7 @@
 </file>
 
 <file path=customXml/itemProps1.xml><?xml version="1.0" encoding="utf-8"?>
-<ds:datastoreItem xmlns:ds="http://schemas.openxmlformats.org/officeDocument/2006/customXml" ds:itemID="{4631F077-51F3-4846-B60F-5510A507C309}">
+<ds:datastoreItem xmlns:ds="http://schemas.openxmlformats.org/officeDocument/2006/customXml" ds:itemID="{0D4DE297-BA91-470B-8CF9-477328D83A13}">
   <ds:schemaRefs>
     <ds:schemaRef ds:uri="http://schemas.openxmlformats.org/officeDocument/2006/bibliography"/>
   </ds:schemaRefs>

</xml_diff>